<commit_message>
Added queries to constants in classes Artist, Album and Song.
</commit_message>
<xml_diff>
--- a/sprint 3 to do list.docx
+++ b/sprint 3 to do list.docx
@@ -4,7 +4,13 @@
   <w:body>
     <w:p>
       <w:r>
-        <w:t>Voor vandaag:</w:t>
+        <w:t xml:space="preserve">Voor </w:t>
+      </w:r>
+      <w:r>
+        <w:t>sprint 3</w:t>
+      </w:r>
+      <w:r>
+        <w:t>:</w:t>
       </w:r>
     </w:p>
     <w:p>
@@ -35,8 +41,32 @@
           <w:ilvl w:val="1"/>
           <w:numId w:val="1"/>
         </w:numPr>
-      </w:pPr>
-      <w:r>
+        <w:rPr>
+          <w:highlight w:val="yellow"/>
+        </w:rPr>
+      </w:pPr>
+      <w:r>
+        <w:rPr>
+          <w:highlight w:val="yellow"/>
+        </w:rPr>
+        <w:t>Add a song that is part of an album</w:t>
+      </w:r>
+    </w:p>
+    <w:p>
+      <w:pPr>
+        <w:pStyle w:val="ListParagraph"/>
+        <w:numPr>
+          <w:ilvl w:val="1"/>
+          <w:numId w:val="1"/>
+        </w:numPr>
+        <w:rPr>
+          <w:highlight w:val="yellow"/>
+        </w:rPr>
+      </w:pPr>
+      <w:r>
+        <w:rPr>
+          <w:highlight w:val="yellow"/>
+        </w:rPr>
         <w:t>Add a single</w:t>
       </w:r>
     </w:p>
@@ -47,9 +77,15 @@
           <w:ilvl w:val="1"/>
           <w:numId w:val="1"/>
         </w:numPr>
-      </w:pPr>
-      <w:r>
-        <w:t>Add a song that is part of an album</w:t>
+        <w:rPr>
+          <w:highlight w:val="yellow"/>
+        </w:rPr>
+      </w:pPr>
+      <w:r>
+        <w:rPr>
+          <w:highlight w:val="yellow"/>
+        </w:rPr>
+        <w:t>Get the id of a song</w:t>
       </w:r>
     </w:p>
     <w:p>
@@ -59,9 +95,15 @@
           <w:ilvl w:val="1"/>
           <w:numId w:val="1"/>
         </w:numPr>
-      </w:pPr>
-      <w:r>
-        <w:t>Get the id of a song</w:t>
+        <w:rPr>
+          <w:highlight w:val="yellow"/>
+        </w:rPr>
+      </w:pPr>
+      <w:r>
+        <w:rPr>
+          <w:highlight w:val="yellow"/>
+        </w:rPr>
+        <w:t>Get a song through an id</w:t>
       </w:r>
     </w:p>
     <w:p>
@@ -71,9 +113,15 @@
           <w:ilvl w:val="1"/>
           <w:numId w:val="1"/>
         </w:numPr>
-      </w:pPr>
-      <w:r>
-        <w:t>Get a song through an id</w:t>
+        <w:rPr>
+          <w:highlight w:val="yellow"/>
+        </w:rPr>
+      </w:pPr>
+      <w:r>
+        <w:rPr>
+          <w:highlight w:val="yellow"/>
+        </w:rPr>
+        <w:t>Add a genre of a song to songGenre</w:t>
       </w:r>
     </w:p>
     <w:p>
@@ -83,8 +131,14 @@
           <w:ilvl w:val="1"/>
           <w:numId w:val="1"/>
         </w:numPr>
-      </w:pPr>
-      <w:r>
+        <w:rPr>
+          <w:highlight w:val="yellow"/>
+        </w:rPr>
+      </w:pPr>
+      <w:r>
+        <w:rPr>
+          <w:highlight w:val="yellow"/>
+        </w:rPr>
         <w:t>Add an album</w:t>
       </w:r>
     </w:p>
@@ -95,8 +149,14 @@
           <w:ilvl w:val="1"/>
           <w:numId w:val="1"/>
         </w:numPr>
-      </w:pPr>
-      <w:r>
+        <w:rPr>
+          <w:highlight w:val="yellow"/>
+        </w:rPr>
+      </w:pPr>
+      <w:r>
+        <w:rPr>
+          <w:highlight w:val="yellow"/>
+        </w:rPr>
         <w:t>Add an artist</w:t>
       </w:r>
     </w:p>
@@ -112,8 +172,25 @@
         <w:t>UML class diagram</w:t>
       </w:r>
     </w:p>
+    <w:p>
+      <w:pPr>
+        <w:pStyle w:val="ListParagraph"/>
+        <w:numPr>
+          <w:ilvl w:val="0"/>
+          <w:numId w:val="1"/>
+        </w:numPr>
+      </w:pPr>
+      <w:r>
+        <w:t>Add song</w:t>
+      </w:r>
+    </w:p>
     <w:p/>
     <w:p>
+      <w:r>
+        <w:t>Voor sprint 4:</w:t>
+      </w:r>
+    </w:p>
+    <w:p>
       <w:pPr>
         <w:pStyle w:val="ListParagraph"/>
         <w:numPr>
@@ -122,10 +199,81 @@
         </w:numPr>
       </w:pPr>
       <w:r>
-        <w:t>Add song</w:t>
-      </w:r>
-    </w:p>
-    <w:p/>
+        <w:t>Unit tests + Queries</w:t>
+      </w:r>
+    </w:p>
+    <w:p>
+      <w:pPr>
+        <w:pStyle w:val="ListParagraph"/>
+        <w:numPr>
+          <w:ilvl w:val="1"/>
+          <w:numId w:val="1"/>
+        </w:numPr>
+      </w:pPr>
+      <w:r>
+        <w:t>Add albumScore</w:t>
+      </w:r>
+    </w:p>
+    <w:p>
+      <w:pPr>
+        <w:pStyle w:val="ListParagraph"/>
+        <w:numPr>
+          <w:ilvl w:val="1"/>
+          <w:numId w:val="1"/>
+        </w:numPr>
+      </w:pPr>
+      <w:r>
+        <w:t>Add songScore</w:t>
+      </w:r>
+    </w:p>
+    <w:p>
+      <w:pPr>
+        <w:pStyle w:val="ListParagraph"/>
+        <w:numPr>
+          <w:ilvl w:val="1"/>
+          <w:numId w:val="1"/>
+        </w:numPr>
+      </w:pPr>
+      <w:r>
+        <w:t>Add song/album image to existing row</w:t>
+      </w:r>
+    </w:p>
+    <w:p>
+      <w:pPr>
+        <w:pStyle w:val="ListParagraph"/>
+        <w:numPr>
+          <w:ilvl w:val="1"/>
+          <w:numId w:val="1"/>
+        </w:numPr>
+      </w:pPr>
+      <w:r>
+        <w:t>For Discover page:</w:t>
+      </w:r>
+    </w:p>
+    <w:p>
+      <w:pPr>
+        <w:pStyle w:val="ListParagraph"/>
+        <w:numPr>
+          <w:ilvl w:val="2"/>
+          <w:numId w:val="1"/>
+        </w:numPr>
+      </w:pPr>
+      <w:r>
+        <w:t>Get top songs per genre</w:t>
+      </w:r>
+    </w:p>
+    <w:p>
+      <w:pPr>
+        <w:pStyle w:val="ListParagraph"/>
+        <w:numPr>
+          <w:ilvl w:val="0"/>
+          <w:numId w:val="1"/>
+        </w:numPr>
+      </w:pPr>
+      <w:r>
+        <w:t>uidhouwaio</w:t>
+      </w:r>
+    </w:p>
     <w:sectPr>
       <w:pgSz w:w="12240" w:h="15840"/>
       <w:pgMar w:top="1417" w:right="1417" w:bottom="1417" w:left="1417" w:header="720" w:footer="720" w:gutter="0"/>
@@ -165,7 +313,7 @@
         <w:rFonts w:ascii="Courier New" w:hAnsi="Courier New" w:cs="Courier New" w:hint="default"/>
       </w:rPr>
     </w:lvl>
-    <w:lvl w:ilvl="2" w:tplc="04090005" w:tentative="1">
+    <w:lvl w:ilvl="2" w:tplc="04090005">
       <w:start w:val="1"/>
       <w:numFmt w:val="bullet"/>
       <w:lvlText w:val=""/>
@@ -177,7 +325,7 @@
         <w:rFonts w:ascii="Wingdings" w:hAnsi="Wingdings" w:hint="default"/>
       </w:rPr>
     </w:lvl>
-    <w:lvl w:ilvl="3" w:tplc="04090001" w:tentative="1">
+    <w:lvl w:ilvl="3" w:tplc="04090001">
       <w:start w:val="1"/>
       <w:numFmt w:val="bullet"/>
       <w:lvlText w:val=""/>

</xml_diff>

<commit_message>
Seperated DB classes from normal classes and added a database with Visual Studio, because the MySQL connection string doesn't work.
</commit_message>
<xml_diff>
--- a/sprint 3 to do list.docx
+++ b/sprint 3 to do list.docx
@@ -1,6 +1,6 @@
 
 <file path=word/document.xml><?xml version="1.0" encoding="utf-8"?>
-<w:document xmlns:wpc="http://schemas.microsoft.com/office/word/2010/wordprocessingCanvas" xmlns:cx="http://schemas.microsoft.com/office/drawing/2014/chartex" xmlns:cx1="http://schemas.microsoft.com/office/drawing/2015/9/8/chartex" xmlns:cx2="http://schemas.microsoft.com/office/drawing/2015/10/21/chartex" xmlns:cx3="http://schemas.microsoft.com/office/drawing/2016/5/9/chartex" xmlns:cx4="http://schemas.microsoft.com/office/drawing/2016/5/10/chartex" xmlns:cx5="http://schemas.microsoft.com/office/drawing/2016/5/11/chartex" xmlns:cx6="http://schemas.microsoft.com/office/drawing/2016/5/12/chartex" xmlns:cx7="http://schemas.microsoft.com/office/drawing/2016/5/13/chartex" xmlns:cx8="http://schemas.microsoft.com/office/drawing/2016/5/14/chartex" xmlns:mc="http://schemas.openxmlformats.org/markup-compatibility/2006" xmlns:aink="http://schemas.microsoft.com/office/drawing/2016/ink" xmlns:am3d="http://schemas.microsoft.com/office/drawing/2017/model3d" xmlns:o="urn:schemas-microsoft-com:office:office" xmlns:r="http://schemas.openxmlformats.org/officeDocument/2006/relationships" xmlns:m="http://schemas.openxmlformats.org/officeDocument/2006/math" xmlns:v="urn:schemas-microsoft-com:vml" xmlns:wp14="http://schemas.microsoft.com/office/word/2010/wordprocessingDrawing" xmlns:wp="http://schemas.openxmlformats.org/drawingml/2006/wordprocessingDrawing" xmlns:w10="urn:schemas-microsoft-com:office:word" xmlns:w="http://schemas.openxmlformats.org/wordprocessingml/2006/main" xmlns:w14="http://schemas.microsoft.com/office/word/2010/wordml" xmlns:w15="http://schemas.microsoft.com/office/word/2012/wordml" xmlns:w16cex="http://schemas.microsoft.com/office/word/2018/wordml/cex" xmlns:w16cid="http://schemas.microsoft.com/office/word/2016/wordml/cid" xmlns:w16="http://schemas.microsoft.com/office/word/2018/wordml" xmlns:w16se="http://schemas.microsoft.com/office/word/2015/wordml/symex" xmlns:wpg="http://schemas.microsoft.com/office/word/2010/wordprocessingGroup" xmlns:wpi="http://schemas.microsoft.com/office/word/2010/wordprocessingInk" xmlns:wne="http://schemas.microsoft.com/office/word/2006/wordml" xmlns:wps="http://schemas.microsoft.com/office/word/2010/wordprocessingShape" mc:Ignorable="w14 w15 w16se w16cid w16 w16cex wp14">
+<w:document xmlns:wpc="http://schemas.microsoft.com/office/word/2010/wordprocessingCanvas" xmlns:cx="http://schemas.microsoft.com/office/drawing/2014/chartex" xmlns:cx1="http://schemas.microsoft.com/office/drawing/2015/9/8/chartex" xmlns:cx2="http://schemas.microsoft.com/office/drawing/2015/10/21/chartex" xmlns:cx3="http://schemas.microsoft.com/office/drawing/2016/5/9/chartex" xmlns:cx4="http://schemas.microsoft.com/office/drawing/2016/5/10/chartex" xmlns:cx5="http://schemas.microsoft.com/office/drawing/2016/5/11/chartex" xmlns:cx6="http://schemas.microsoft.com/office/drawing/2016/5/12/chartex" xmlns:cx7="http://schemas.microsoft.com/office/drawing/2016/5/13/chartex" xmlns:cx8="http://schemas.microsoft.com/office/drawing/2016/5/14/chartex" xmlns:mc="http://schemas.openxmlformats.org/markup-compatibility/2006" xmlns:aink="http://schemas.microsoft.com/office/drawing/2016/ink" xmlns:am3d="http://schemas.microsoft.com/office/drawing/2017/model3d" xmlns:o="urn:schemas-microsoft-com:office:office" xmlns:r="http://schemas.openxmlformats.org/officeDocument/2006/relationships" xmlns:m="http://schemas.openxmlformats.org/officeDocument/2006/math" xmlns:v="urn:schemas-microsoft-com:vml" xmlns:wp14="http://schemas.microsoft.com/office/word/2010/wordprocessingDrawing" xmlns:wp="http://schemas.openxmlformats.org/drawingml/2006/wordprocessingDrawing" xmlns:w10="urn:schemas-microsoft-com:office:word" xmlns:w="http://schemas.openxmlformats.org/wordprocessingml/2006/main" xmlns:w14="http://schemas.microsoft.com/office/word/2010/wordml" xmlns:w15="http://schemas.microsoft.com/office/word/2012/wordml" xmlns:w16cex="http://schemas.microsoft.com/office/word/2018/wordml/cex" xmlns:w16cid="http://schemas.microsoft.com/office/word/2016/wordml/cid" xmlns:w16="http://schemas.microsoft.com/office/word/2018/wordml" xmlns:w16sdtdh="http://schemas.microsoft.com/office/word/2020/wordml/sdtdatahash" xmlns:w16se="http://schemas.microsoft.com/office/word/2015/wordml/symex" xmlns:wpg="http://schemas.microsoft.com/office/word/2010/wordprocessingGroup" xmlns:wpi="http://schemas.microsoft.com/office/word/2010/wordprocessingInk" xmlns:wne="http://schemas.microsoft.com/office/word/2006/wordml" xmlns:wps="http://schemas.microsoft.com/office/word/2010/wordprocessingShape" mc:Ignorable="w14 w15 w16se w16cid w16 w16cex w16sdtdh wp14">
   <w:body>
     <w:p>
       <w:r>
@@ -149,9 +149,6 @@
           <w:ilvl w:val="1"/>
           <w:numId w:val="1"/>
         </w:numPr>
-        <w:rPr>
-          <w:highlight w:val="yellow"/>
-        </w:rPr>
       </w:pPr>
       <w:r>
         <w:rPr>
@@ -169,7 +166,13 @@
         </w:numPr>
       </w:pPr>
       <w:r>
-        <w:t>UML class diagram</w:t>
+        <w:t>Add song</w:t>
+      </w:r>
+    </w:p>
+    <w:p/>
+    <w:p>
+      <w:r>
+        <w:t>Voor sprint 4:</w:t>
       </w:r>
     </w:p>
     <w:p>
@@ -181,13 +184,115 @@
         </w:numPr>
       </w:pPr>
       <w:r>
-        <w:t>Add song</w:t>
-      </w:r>
-    </w:p>
-    <w:p/>
-    <w:p>
-      <w:r>
-        <w:t>Voor sprint 4:</w:t>
+        <w:t>Unit tests + Queries</w:t>
+      </w:r>
+    </w:p>
+    <w:p>
+      <w:pPr>
+        <w:pStyle w:val="ListParagraph"/>
+        <w:numPr>
+          <w:ilvl w:val="1"/>
+          <w:numId w:val="1"/>
+        </w:numPr>
+      </w:pPr>
+      <w:r>
+        <w:t>Get SongArtists</w:t>
+      </w:r>
+    </w:p>
+    <w:p>
+      <w:pPr>
+        <w:pStyle w:val="ListParagraph"/>
+        <w:numPr>
+          <w:ilvl w:val="1"/>
+          <w:numId w:val="1"/>
+        </w:numPr>
+      </w:pPr>
+      <w:r>
+        <w:t>Get SongGenres</w:t>
+      </w:r>
+    </w:p>
+    <w:p>
+      <w:pPr>
+        <w:pStyle w:val="ListParagraph"/>
+        <w:numPr>
+          <w:ilvl w:val="1"/>
+          <w:numId w:val="1"/>
+        </w:numPr>
+      </w:pPr>
+      <w:r>
+        <w:t>Get AlbumArtists</w:t>
+      </w:r>
+    </w:p>
+    <w:p>
+      <w:pPr>
+        <w:pStyle w:val="ListParagraph"/>
+        <w:numPr>
+          <w:ilvl w:val="1"/>
+          <w:numId w:val="1"/>
+        </w:numPr>
+      </w:pPr>
+      <w:r>
+        <w:t>Get AlbumGenres</w:t>
+      </w:r>
+    </w:p>
+    <w:p>
+      <w:pPr>
+        <w:pStyle w:val="ListParagraph"/>
+        <w:numPr>
+          <w:ilvl w:val="1"/>
+          <w:numId w:val="1"/>
+        </w:numPr>
+      </w:pPr>
+      <w:r>
+        <w:t>Add albumScore</w:t>
+      </w:r>
+    </w:p>
+    <w:p>
+      <w:pPr>
+        <w:pStyle w:val="ListParagraph"/>
+        <w:numPr>
+          <w:ilvl w:val="1"/>
+          <w:numId w:val="1"/>
+        </w:numPr>
+      </w:pPr>
+      <w:r>
+        <w:t>Add songScore</w:t>
+      </w:r>
+    </w:p>
+    <w:p>
+      <w:pPr>
+        <w:pStyle w:val="ListParagraph"/>
+        <w:numPr>
+          <w:ilvl w:val="1"/>
+          <w:numId w:val="1"/>
+        </w:numPr>
+      </w:pPr>
+      <w:r>
+        <w:t>Add song/album image to existing row</w:t>
+      </w:r>
+    </w:p>
+    <w:p>
+      <w:pPr>
+        <w:pStyle w:val="ListParagraph"/>
+        <w:numPr>
+          <w:ilvl w:val="1"/>
+          <w:numId w:val="1"/>
+        </w:numPr>
+      </w:pPr>
+      <w:r>
+        <w:t>For Discover page:</w:t>
+      </w:r>
+    </w:p>
+    <w:p>
+      <w:pPr>
+        <w:pStyle w:val="ListParagraph"/>
+        <w:numPr>
+          <w:ilvl w:val="2"/>
+          <w:numId w:val="1"/>
+        </w:numPr>
+      </w:pPr>
+      <w:r>
+        <w:t>Get top songs per genre</w:t>
       </w:r>
     </w:p>
     <w:p>
@@ -199,79 +304,10 @@
         </w:numPr>
       </w:pPr>
       <w:r>
-        <w:t>Unit tests + Queries</w:t>
-      </w:r>
-    </w:p>
-    <w:p>
-      <w:pPr>
-        <w:pStyle w:val="ListParagraph"/>
-        <w:numPr>
-          <w:ilvl w:val="1"/>
-          <w:numId w:val="1"/>
-        </w:numPr>
-      </w:pPr>
-      <w:r>
-        <w:t>Add albumScore</w:t>
-      </w:r>
-    </w:p>
-    <w:p>
-      <w:pPr>
-        <w:pStyle w:val="ListParagraph"/>
-        <w:numPr>
-          <w:ilvl w:val="1"/>
-          <w:numId w:val="1"/>
-        </w:numPr>
-      </w:pPr>
-      <w:r>
-        <w:t>Add songScore</w:t>
-      </w:r>
-    </w:p>
-    <w:p>
-      <w:pPr>
-        <w:pStyle w:val="ListParagraph"/>
-        <w:numPr>
-          <w:ilvl w:val="1"/>
-          <w:numId w:val="1"/>
-        </w:numPr>
-      </w:pPr>
-      <w:r>
-        <w:t>Add song/album image to existing row</w:t>
-      </w:r>
-    </w:p>
-    <w:p>
-      <w:pPr>
-        <w:pStyle w:val="ListParagraph"/>
-        <w:numPr>
-          <w:ilvl w:val="1"/>
-          <w:numId w:val="1"/>
-        </w:numPr>
-      </w:pPr>
-      <w:r>
-        <w:t>For Discover page:</w:t>
-      </w:r>
-    </w:p>
-    <w:p>
-      <w:pPr>
-        <w:pStyle w:val="ListParagraph"/>
-        <w:numPr>
-          <w:ilvl w:val="2"/>
-          <w:numId w:val="1"/>
-        </w:numPr>
-      </w:pPr>
-      <w:r>
-        <w:t>Get top songs per genre</w:t>
-      </w:r>
-    </w:p>
-    <w:p>
-      <w:pPr>
-        <w:pStyle w:val="ListParagraph"/>
-        <w:numPr>
-          <w:ilvl w:val="0"/>
-          <w:numId w:val="1"/>
-        </w:numPr>
-      </w:pPr>
-      <w:r>
-        <w:t>uidhouwaio</w:t>
+        <w:t>U</w:t>
+      </w:r>
+      <w:r>
+        <w:t>idhouwaio</w:t>
       </w:r>
     </w:p>
     <w:sectPr>
@@ -285,7 +321,7 @@
 </file>
 
 <file path=word/numbering.xml><?xml version="1.0" encoding="utf-8"?>
-<w:numbering xmlns:wpc="http://schemas.microsoft.com/office/word/2010/wordprocessingCanvas" xmlns:cx="http://schemas.microsoft.com/office/drawing/2014/chartex" xmlns:cx1="http://schemas.microsoft.com/office/drawing/2015/9/8/chartex" xmlns:cx2="http://schemas.microsoft.com/office/drawing/2015/10/21/chartex" xmlns:cx3="http://schemas.microsoft.com/office/drawing/2016/5/9/chartex" xmlns:cx4="http://schemas.microsoft.com/office/drawing/2016/5/10/chartex" xmlns:cx5="http://schemas.microsoft.com/office/drawing/2016/5/11/chartex" xmlns:cx6="http://schemas.microsoft.com/office/drawing/2016/5/12/chartex" xmlns:cx7="http://schemas.microsoft.com/office/drawing/2016/5/13/chartex" xmlns:cx8="http://schemas.microsoft.com/office/drawing/2016/5/14/chartex" xmlns:mc="http://schemas.openxmlformats.org/markup-compatibility/2006" xmlns:aink="http://schemas.microsoft.com/office/drawing/2016/ink" xmlns:am3d="http://schemas.microsoft.com/office/drawing/2017/model3d" xmlns:o="urn:schemas-microsoft-com:office:office" xmlns:r="http://schemas.openxmlformats.org/officeDocument/2006/relationships" xmlns:m="http://schemas.openxmlformats.org/officeDocument/2006/math" xmlns:v="urn:schemas-microsoft-com:vml" xmlns:wp14="http://schemas.microsoft.com/office/word/2010/wordprocessingDrawing" xmlns:wp="http://schemas.openxmlformats.org/drawingml/2006/wordprocessingDrawing" xmlns:w10="urn:schemas-microsoft-com:office:word" xmlns:w="http://schemas.openxmlformats.org/wordprocessingml/2006/main" xmlns:w14="http://schemas.microsoft.com/office/word/2010/wordml" xmlns:w15="http://schemas.microsoft.com/office/word/2012/wordml" xmlns:w16cex="http://schemas.microsoft.com/office/word/2018/wordml/cex" xmlns:w16cid="http://schemas.microsoft.com/office/word/2016/wordml/cid" xmlns:w16="http://schemas.microsoft.com/office/word/2018/wordml" xmlns:w16se="http://schemas.microsoft.com/office/word/2015/wordml/symex" xmlns:wpg="http://schemas.microsoft.com/office/word/2010/wordprocessingGroup" xmlns:wpi="http://schemas.microsoft.com/office/word/2010/wordprocessingInk" xmlns:wne="http://schemas.microsoft.com/office/word/2006/wordml" xmlns:wps="http://schemas.microsoft.com/office/word/2010/wordprocessingShape" mc:Ignorable="w14 w15 w16se w16cid w16 w16cex wp14">
+<w:numbering xmlns:wpc="http://schemas.microsoft.com/office/word/2010/wordprocessingCanvas" xmlns:cx="http://schemas.microsoft.com/office/drawing/2014/chartex" xmlns:cx1="http://schemas.microsoft.com/office/drawing/2015/9/8/chartex" xmlns:cx2="http://schemas.microsoft.com/office/drawing/2015/10/21/chartex" xmlns:cx3="http://schemas.microsoft.com/office/drawing/2016/5/9/chartex" xmlns:cx4="http://schemas.microsoft.com/office/drawing/2016/5/10/chartex" xmlns:cx5="http://schemas.microsoft.com/office/drawing/2016/5/11/chartex" xmlns:cx6="http://schemas.microsoft.com/office/drawing/2016/5/12/chartex" xmlns:cx7="http://schemas.microsoft.com/office/drawing/2016/5/13/chartex" xmlns:cx8="http://schemas.microsoft.com/office/drawing/2016/5/14/chartex" xmlns:mc="http://schemas.openxmlformats.org/markup-compatibility/2006" xmlns:aink="http://schemas.microsoft.com/office/drawing/2016/ink" xmlns:am3d="http://schemas.microsoft.com/office/drawing/2017/model3d" xmlns:o="urn:schemas-microsoft-com:office:office" xmlns:r="http://schemas.openxmlformats.org/officeDocument/2006/relationships" xmlns:m="http://schemas.openxmlformats.org/officeDocument/2006/math" xmlns:v="urn:schemas-microsoft-com:vml" xmlns:wp14="http://schemas.microsoft.com/office/word/2010/wordprocessingDrawing" xmlns:wp="http://schemas.openxmlformats.org/drawingml/2006/wordprocessingDrawing" xmlns:w10="urn:schemas-microsoft-com:office:word" xmlns:w="http://schemas.openxmlformats.org/wordprocessingml/2006/main" xmlns:w14="http://schemas.microsoft.com/office/word/2010/wordml" xmlns:w15="http://schemas.microsoft.com/office/word/2012/wordml" xmlns:w16cex="http://schemas.microsoft.com/office/word/2018/wordml/cex" xmlns:w16cid="http://schemas.microsoft.com/office/word/2016/wordml/cid" xmlns:w16="http://schemas.microsoft.com/office/word/2018/wordml" xmlns:w16sdtdh="http://schemas.microsoft.com/office/word/2020/wordml/sdtdatahash" xmlns:w16se="http://schemas.microsoft.com/office/word/2015/wordml/symex" xmlns:wpg="http://schemas.microsoft.com/office/word/2010/wordprocessingGroup" xmlns:wpi="http://schemas.microsoft.com/office/word/2010/wordprocessingInk" xmlns:wne="http://schemas.microsoft.com/office/word/2006/wordml" xmlns:wps="http://schemas.microsoft.com/office/word/2010/wordprocessingShape" mc:Ignorable="w14 w15 w16se w16cid w16 w16cex w16sdtdh wp14">
   <w:abstractNum w:abstractNumId="0" w15:restartNumberingAfterBreak="0">
     <w:nsid w:val="6FE32123"/>
     <w:multiLevelType w:val="hybridMultilevel"/>
@@ -405,7 +441,7 @@
 </file>
 
 <file path=word/styles.xml><?xml version="1.0" encoding="utf-8"?>
-<w:styles xmlns:mc="http://schemas.openxmlformats.org/markup-compatibility/2006" xmlns:r="http://schemas.openxmlformats.org/officeDocument/2006/relationships" xmlns:w="http://schemas.openxmlformats.org/wordprocessingml/2006/main" xmlns:w14="http://schemas.microsoft.com/office/word/2010/wordml" xmlns:w15="http://schemas.microsoft.com/office/word/2012/wordml" xmlns:w16cex="http://schemas.microsoft.com/office/word/2018/wordml/cex" xmlns:w16cid="http://schemas.microsoft.com/office/word/2016/wordml/cid" xmlns:w16="http://schemas.microsoft.com/office/word/2018/wordml" xmlns:w16se="http://schemas.microsoft.com/office/word/2015/wordml/symex" mc:Ignorable="w14 w15 w16se w16cid w16 w16cex">
+<w:styles xmlns:mc="http://schemas.openxmlformats.org/markup-compatibility/2006" xmlns:r="http://schemas.openxmlformats.org/officeDocument/2006/relationships" xmlns:w="http://schemas.openxmlformats.org/wordprocessingml/2006/main" xmlns:w14="http://schemas.microsoft.com/office/word/2010/wordml" xmlns:w15="http://schemas.microsoft.com/office/word/2012/wordml" xmlns:w16cex="http://schemas.microsoft.com/office/word/2018/wordml/cex" xmlns:w16cid="http://schemas.microsoft.com/office/word/2016/wordml/cid" xmlns:w16="http://schemas.microsoft.com/office/word/2018/wordml" xmlns:w16sdtdh="http://schemas.microsoft.com/office/word/2020/wordml/sdtdatahash" xmlns:w16se="http://schemas.microsoft.com/office/word/2015/wordml/symex" mc:Ignorable="w14 w15 w16se w16cid w16 w16cex w16sdtdh">
   <w:docDefaults>
     <w:rPrDefault>
       <w:rPr>

</xml_diff>

<commit_message>
Singles can now be added from the frontend
</commit_message>
<xml_diff>
--- a/sprint 3 to do list.docx
+++ b/sprint 3 to do list.docx
@@ -3,8 +3,13 @@
 <w:document xmlns:wpc="http://schemas.microsoft.com/office/word/2010/wordprocessingCanvas" xmlns:cx="http://schemas.microsoft.com/office/drawing/2014/chartex" xmlns:cx1="http://schemas.microsoft.com/office/drawing/2015/9/8/chartex" xmlns:cx2="http://schemas.microsoft.com/office/drawing/2015/10/21/chartex" xmlns:cx3="http://schemas.microsoft.com/office/drawing/2016/5/9/chartex" xmlns:cx4="http://schemas.microsoft.com/office/drawing/2016/5/10/chartex" xmlns:cx5="http://schemas.microsoft.com/office/drawing/2016/5/11/chartex" xmlns:cx6="http://schemas.microsoft.com/office/drawing/2016/5/12/chartex" xmlns:cx7="http://schemas.microsoft.com/office/drawing/2016/5/13/chartex" xmlns:cx8="http://schemas.microsoft.com/office/drawing/2016/5/14/chartex" xmlns:mc="http://schemas.openxmlformats.org/markup-compatibility/2006" xmlns:aink="http://schemas.microsoft.com/office/drawing/2016/ink" xmlns:am3d="http://schemas.microsoft.com/office/drawing/2017/model3d" xmlns:o="urn:schemas-microsoft-com:office:office" xmlns:r="http://schemas.openxmlformats.org/officeDocument/2006/relationships" xmlns:m="http://schemas.openxmlformats.org/officeDocument/2006/math" xmlns:v="urn:schemas-microsoft-com:vml" xmlns:wp14="http://schemas.microsoft.com/office/word/2010/wordprocessingDrawing" xmlns:wp="http://schemas.openxmlformats.org/drawingml/2006/wordprocessingDrawing" xmlns:w10="urn:schemas-microsoft-com:office:word" xmlns:w="http://schemas.openxmlformats.org/wordprocessingml/2006/main" xmlns:w14="http://schemas.microsoft.com/office/word/2010/wordml" xmlns:w15="http://schemas.microsoft.com/office/word/2012/wordml" xmlns:w16cex="http://schemas.microsoft.com/office/word/2018/wordml/cex" xmlns:w16cid="http://schemas.microsoft.com/office/word/2016/wordml/cid" xmlns:w16="http://schemas.microsoft.com/office/word/2018/wordml" xmlns:w16sdtdh="http://schemas.microsoft.com/office/word/2020/wordml/sdtdatahash" xmlns:w16se="http://schemas.microsoft.com/office/word/2015/wordml/symex" xmlns:wpg="http://schemas.microsoft.com/office/word/2010/wordprocessingGroup" xmlns:wpi="http://schemas.microsoft.com/office/word/2010/wordprocessingInk" xmlns:wne="http://schemas.microsoft.com/office/word/2006/wordml" xmlns:wps="http://schemas.microsoft.com/office/word/2010/wordprocessingShape" mc:Ignorable="w14 w15 w16se w16cid w16 w16cex w16sdtdh wp14">
   <w:body>
     <w:p>
-      <w:r>
-        <w:t xml:space="preserve">Voor </w:t>
+      <w:proofErr w:type="spellStart"/>
+      <w:r>
+        <w:t>Voor</w:t>
+      </w:r>
+      <w:proofErr w:type="spellEnd"/>
+      <w:r>
+        <w:t xml:space="preserve"> </w:t>
       </w:r>
       <w:r>
         <w:t>sprint 3</w:t>
@@ -60,6 +65,86 @@
           <w:numId w:val="1"/>
         </w:numPr>
         <w:rPr>
+          <w:highlight w:val="green"/>
+        </w:rPr>
+      </w:pPr>
+      <w:r>
+        <w:rPr>
+          <w:highlight w:val="green"/>
+        </w:rPr>
+        <w:t>Add a single</w:t>
+      </w:r>
+    </w:p>
+    <w:p>
+      <w:pPr>
+        <w:pStyle w:val="ListParagraph"/>
+        <w:numPr>
+          <w:ilvl w:val="1"/>
+          <w:numId w:val="1"/>
+        </w:numPr>
+        <w:rPr>
+          <w:highlight w:val="green"/>
+        </w:rPr>
+      </w:pPr>
+      <w:r>
+        <w:rPr>
+          <w:highlight w:val="green"/>
+        </w:rPr>
+        <w:t>Get the id of a song</w:t>
+      </w:r>
+    </w:p>
+    <w:p>
+      <w:pPr>
+        <w:pStyle w:val="ListParagraph"/>
+        <w:numPr>
+          <w:ilvl w:val="1"/>
+          <w:numId w:val="1"/>
+        </w:numPr>
+        <w:rPr>
+          <w:highlight w:val="green"/>
+        </w:rPr>
+      </w:pPr>
+      <w:r>
+        <w:rPr>
+          <w:highlight w:val="green"/>
+        </w:rPr>
+        <w:t>Get a song through an id</w:t>
+      </w:r>
+    </w:p>
+    <w:p>
+      <w:pPr>
+        <w:pStyle w:val="ListParagraph"/>
+        <w:numPr>
+          <w:ilvl w:val="1"/>
+          <w:numId w:val="1"/>
+        </w:numPr>
+        <w:rPr>
+          <w:highlight w:val="green"/>
+        </w:rPr>
+      </w:pPr>
+      <w:r>
+        <w:rPr>
+          <w:highlight w:val="green"/>
+        </w:rPr>
+        <w:t xml:space="preserve">Add a genre of a song to </w:t>
+      </w:r>
+      <w:proofErr w:type="spellStart"/>
+      <w:r>
+        <w:rPr>
+          <w:highlight w:val="green"/>
+        </w:rPr>
+        <w:t>songGenre</w:t>
+      </w:r>
+      <w:proofErr w:type="spellEnd"/>
+    </w:p>
+    <w:p>
+      <w:pPr>
+        <w:pStyle w:val="ListParagraph"/>
+        <w:numPr>
+          <w:ilvl w:val="1"/>
+          <w:numId w:val="1"/>
+        </w:numPr>
+        <w:rPr>
           <w:highlight w:val="yellow"/>
         </w:rPr>
       </w:pPr>
@@ -67,78 +152,6 @@
         <w:rPr>
           <w:highlight w:val="yellow"/>
         </w:rPr>
-        <w:t>Add a single</w:t>
-      </w:r>
-    </w:p>
-    <w:p>
-      <w:pPr>
-        <w:pStyle w:val="ListParagraph"/>
-        <w:numPr>
-          <w:ilvl w:val="1"/>
-          <w:numId w:val="1"/>
-        </w:numPr>
-        <w:rPr>
-          <w:highlight w:val="yellow"/>
-        </w:rPr>
-      </w:pPr>
-      <w:r>
-        <w:rPr>
-          <w:highlight w:val="yellow"/>
-        </w:rPr>
-        <w:t>Get the id of a song</w:t>
-      </w:r>
-    </w:p>
-    <w:p>
-      <w:pPr>
-        <w:pStyle w:val="ListParagraph"/>
-        <w:numPr>
-          <w:ilvl w:val="1"/>
-          <w:numId w:val="1"/>
-        </w:numPr>
-        <w:rPr>
-          <w:highlight w:val="yellow"/>
-        </w:rPr>
-      </w:pPr>
-      <w:r>
-        <w:rPr>
-          <w:highlight w:val="yellow"/>
-        </w:rPr>
-        <w:t>Get a song through an id</w:t>
-      </w:r>
-    </w:p>
-    <w:p>
-      <w:pPr>
-        <w:pStyle w:val="ListParagraph"/>
-        <w:numPr>
-          <w:ilvl w:val="1"/>
-          <w:numId w:val="1"/>
-        </w:numPr>
-        <w:rPr>
-          <w:highlight w:val="yellow"/>
-        </w:rPr>
-      </w:pPr>
-      <w:r>
-        <w:rPr>
-          <w:highlight w:val="yellow"/>
-        </w:rPr>
-        <w:t>Add a genre of a song to songGenre</w:t>
-      </w:r>
-    </w:p>
-    <w:p>
-      <w:pPr>
-        <w:pStyle w:val="ListParagraph"/>
-        <w:numPr>
-          <w:ilvl w:val="1"/>
-          <w:numId w:val="1"/>
-        </w:numPr>
-        <w:rPr>
-          <w:highlight w:val="yellow"/>
-        </w:rPr>
-      </w:pPr>
-      <w:r>
-        <w:rPr>
-          <w:highlight w:val="yellow"/>
-        </w:rPr>
         <w:t>Add an album</w:t>
       </w:r>
     </w:p>
@@ -149,10 +162,13 @@
           <w:ilvl w:val="1"/>
           <w:numId w:val="1"/>
         </w:numPr>
-      </w:pPr>
-      <w:r>
-        <w:rPr>
-          <w:highlight w:val="yellow"/>
+        <w:rPr>
+          <w:highlight w:val="green"/>
+        </w:rPr>
+      </w:pPr>
+      <w:r>
+        <w:rPr>
+          <w:highlight w:val="green"/>
         </w:rPr>
         <w:t>Add an artist</w:t>
       </w:r>
@@ -171,8 +187,13 @@
     </w:p>
     <w:p/>
     <w:p>
-      <w:r>
-        <w:t>Voor sprint 4:</w:t>
+      <w:proofErr w:type="spellStart"/>
+      <w:r>
+        <w:t>Voor</w:t>
+      </w:r>
+      <w:proofErr w:type="spellEnd"/>
+      <w:r>
+        <w:t xml:space="preserve"> sprint 4:</w:t>
       </w:r>
     </w:p>
     <w:p>
@@ -196,68 +217,98 @@
         </w:numPr>
       </w:pPr>
       <w:r>
-        <w:t>Get SongArtists</w:t>
-      </w:r>
-    </w:p>
-    <w:p>
-      <w:pPr>
-        <w:pStyle w:val="ListParagraph"/>
-        <w:numPr>
-          <w:ilvl w:val="1"/>
-          <w:numId w:val="1"/>
-        </w:numPr>
-      </w:pPr>
-      <w:r>
-        <w:t>Get SongGenres</w:t>
-      </w:r>
-    </w:p>
-    <w:p>
-      <w:pPr>
-        <w:pStyle w:val="ListParagraph"/>
-        <w:numPr>
-          <w:ilvl w:val="1"/>
-          <w:numId w:val="1"/>
-        </w:numPr>
-      </w:pPr>
-      <w:r>
-        <w:t>Get AlbumArtists</w:t>
-      </w:r>
-    </w:p>
-    <w:p>
-      <w:pPr>
-        <w:pStyle w:val="ListParagraph"/>
-        <w:numPr>
-          <w:ilvl w:val="1"/>
-          <w:numId w:val="1"/>
-        </w:numPr>
-      </w:pPr>
-      <w:r>
-        <w:t>Get AlbumGenres</w:t>
-      </w:r>
-    </w:p>
-    <w:p>
-      <w:pPr>
-        <w:pStyle w:val="ListParagraph"/>
-        <w:numPr>
-          <w:ilvl w:val="1"/>
-          <w:numId w:val="1"/>
-        </w:numPr>
-      </w:pPr>
-      <w:r>
-        <w:t>Add albumScore</w:t>
-      </w:r>
-    </w:p>
-    <w:p>
-      <w:pPr>
-        <w:pStyle w:val="ListParagraph"/>
-        <w:numPr>
-          <w:ilvl w:val="1"/>
-          <w:numId w:val="1"/>
-        </w:numPr>
-      </w:pPr>
-      <w:r>
-        <w:t>Add songScore</w:t>
-      </w:r>
+        <w:t xml:space="preserve">Get </w:t>
+      </w:r>
+      <w:proofErr w:type="spellStart"/>
+      <w:r>
+        <w:t>SongArtists</w:t>
+      </w:r>
+      <w:proofErr w:type="spellEnd"/>
+    </w:p>
+    <w:p>
+      <w:pPr>
+        <w:pStyle w:val="ListParagraph"/>
+        <w:numPr>
+          <w:ilvl w:val="1"/>
+          <w:numId w:val="1"/>
+        </w:numPr>
+      </w:pPr>
+      <w:r>
+        <w:t xml:space="preserve">Get </w:t>
+      </w:r>
+      <w:proofErr w:type="spellStart"/>
+      <w:r>
+        <w:t>SongGenres</w:t>
+      </w:r>
+      <w:proofErr w:type="spellEnd"/>
+    </w:p>
+    <w:p>
+      <w:pPr>
+        <w:pStyle w:val="ListParagraph"/>
+        <w:numPr>
+          <w:ilvl w:val="1"/>
+          <w:numId w:val="1"/>
+        </w:numPr>
+      </w:pPr>
+      <w:r>
+        <w:t xml:space="preserve">Get </w:t>
+      </w:r>
+      <w:proofErr w:type="spellStart"/>
+      <w:r>
+        <w:t>AlbumArtists</w:t>
+      </w:r>
+      <w:proofErr w:type="spellEnd"/>
+    </w:p>
+    <w:p>
+      <w:pPr>
+        <w:pStyle w:val="ListParagraph"/>
+        <w:numPr>
+          <w:ilvl w:val="1"/>
+          <w:numId w:val="1"/>
+        </w:numPr>
+      </w:pPr>
+      <w:r>
+        <w:t xml:space="preserve">Get </w:t>
+      </w:r>
+      <w:proofErr w:type="spellStart"/>
+      <w:r>
+        <w:t>AlbumGenres</w:t>
+      </w:r>
+      <w:proofErr w:type="spellEnd"/>
+    </w:p>
+    <w:p>
+      <w:pPr>
+        <w:pStyle w:val="ListParagraph"/>
+        <w:numPr>
+          <w:ilvl w:val="1"/>
+          <w:numId w:val="1"/>
+        </w:numPr>
+      </w:pPr>
+      <w:r>
+        <w:t xml:space="preserve">Add </w:t>
+      </w:r>
+      <w:proofErr w:type="spellStart"/>
+      <w:r>
+        <w:t>albumScore</w:t>
+      </w:r>
+      <w:proofErr w:type="spellEnd"/>
+    </w:p>
+    <w:p>
+      <w:pPr>
+        <w:pStyle w:val="ListParagraph"/>
+        <w:numPr>
+          <w:ilvl w:val="1"/>
+          <w:numId w:val="1"/>
+        </w:numPr>
+      </w:pPr>
+      <w:r>
+        <w:t xml:space="preserve">Add </w:t>
+      </w:r>
+      <w:proofErr w:type="spellStart"/>
+      <w:r>
+        <w:t>songScore</w:t>
+      </w:r>
+      <w:proofErr w:type="spellEnd"/>
     </w:p>
     <w:p>
       <w:pPr>
@@ -303,12 +354,14 @@
           <w:numId w:val="1"/>
         </w:numPr>
       </w:pPr>
+      <w:proofErr w:type="spellStart"/>
       <w:r>
         <w:t>U</w:t>
       </w:r>
       <w:r>
         <w:t>idhouwaio</w:t>
       </w:r>
+      <w:proofErr w:type="spellEnd"/>
     </w:p>
     <w:sectPr>
       <w:pgSz w:w="12240" w:h="15840"/>

</xml_diff>